<commit_message>
formato de guia de remision
</commit_message>
<xml_diff>
--- a/recursos/formatos/remision/remision1.docx
+++ b/recursos/formatos/remision/remision1.docx
@@ -6,6 +6,14 @@
       <w:tblPr>
         <w:tblW w:w="0" w:type="auto"/>
         <w:tblInd w:w="-1175" w:type="dxa"/>
+        <w:tblBorders>
+          <w:top w:val="single" w:sz="4" w:space="0" w:color="auto"/>
+          <w:left w:val="single" w:sz="4" w:space="0" w:color="auto"/>
+          <w:bottom w:val="single" w:sz="4" w:space="0" w:color="auto"/>
+          <w:right w:val="single" w:sz="4" w:space="0" w:color="auto"/>
+          <w:insideH w:val="single" w:sz="4" w:space="0" w:color="auto"/>
+          <w:insideV w:val="single" w:sz="4" w:space="0" w:color="auto"/>
+        </w:tblBorders>
         <w:tblCellMar>
           <w:left w:w="10" w:type="dxa"/>
           <w:right w:w="10" w:type="dxa"/>
@@ -17,24 +25,18 @@
         <w:gridCol w:w="6109"/>
       </w:tblGrid>
       <w:tr>
-        <w:tblPrEx>
-          <w:tblCellMar>
-            <w:top w:w="0" w:type="dxa"/>
-            <w:bottom w:w="0" w:type="dxa"/>
-          </w:tblCellMar>
-        </w:tblPrEx>
         <w:trPr>
-          <w:trHeight w:val="1119"/>
+          <w:trHeight w:val="1544"/>
         </w:trPr>
         <w:tc>
           <w:tcPr>
             <w:tcW w:w="12218" w:type="dxa"/>
             <w:gridSpan w:val="2"/>
             <w:tcBorders>
-              <w:top w:val="single" w:sz="4" w:space="0" w:color="auto"/>
-              <w:left w:val="single" w:sz="4" w:space="0" w:color="auto"/>
-              <w:bottom w:val="single" w:sz="6" w:space="0" w:color="auto"/>
-              <w:right w:val="single" w:sz="4" w:space="0" w:color="auto"/>
+              <w:top w:val="nil"/>
+              <w:left w:val="nil"/>
+              <w:bottom w:val="nil"/>
+              <w:right w:val="nil"/>
             </w:tcBorders>
             <w:shd w:val="clear" w:color="auto" w:fill="FFFFFF"/>
             <w:tcMar>
@@ -52,21 +54,15 @@
         </w:tc>
       </w:tr>
       <w:tr>
-        <w:tblPrEx>
-          <w:tblCellMar>
-            <w:top w:w="0" w:type="dxa"/>
-            <w:bottom w:w="0" w:type="dxa"/>
-          </w:tblCellMar>
-        </w:tblPrEx>
         <w:tc>
           <w:tcPr>
             <w:tcW w:w="12218" w:type="dxa"/>
             <w:gridSpan w:val="2"/>
             <w:tcBorders>
-              <w:top w:val="single" w:sz="6" w:space="0" w:color="auto"/>
-              <w:left w:val="single" w:sz="4" w:space="0" w:color="auto"/>
-              <w:bottom w:val="single" w:sz="6" w:space="0" w:color="auto"/>
-              <w:right w:val="single" w:sz="4" w:space="0" w:color="auto"/>
+              <w:top w:val="nil"/>
+              <w:left w:val="nil"/>
+              <w:bottom w:val="nil"/>
+              <w:right w:val="nil"/>
             </w:tcBorders>
             <w:shd w:val="clear" w:color="auto" w:fill="FFFFFF"/>
             <w:tcMar>
@@ -79,14 +75,6 @@
           <w:tbl>
             <w:tblPr>
               <w:tblW w:w="0" w:type="auto"/>
-              <w:tblBorders>
-                <w:top w:val="single" w:sz="4" w:space="0" w:color="auto"/>
-                <w:left w:val="single" w:sz="4" w:space="0" w:color="auto"/>
-                <w:bottom w:val="single" w:sz="4" w:space="0" w:color="auto"/>
-                <w:right w:val="single" w:sz="4" w:space="0" w:color="auto"/>
-                <w:insideH w:val="single" w:sz="6" w:space="0" w:color="auto"/>
-                <w:insideV w:val="single" w:sz="6" w:space="0" w:color="auto"/>
-              </w:tblBorders>
               <w:tblCellMar>
                 <w:left w:w="10" w:type="dxa"/>
                 <w:right w:w="10" w:type="dxa"/>
@@ -101,12 +89,6 @@
               <w:gridCol w:w="3840"/>
             </w:tblGrid>
             <w:tr>
-              <w:tblPrEx>
-                <w:tblCellMar>
-                  <w:top w:w="0" w:type="dxa"/>
-                  <w:bottom w:w="0" w:type="dxa"/>
-                </w:tblCellMar>
-              </w:tblPrEx>
               <w:trPr>
                 <w:trHeight w:val="568"/>
               </w:trPr>
@@ -195,23 +177,17 @@
         </w:tc>
       </w:tr>
       <w:tr>
-        <w:tblPrEx>
-          <w:tblCellMar>
-            <w:top w:w="0" w:type="dxa"/>
-            <w:bottom w:w="0" w:type="dxa"/>
-          </w:tblCellMar>
-        </w:tblPrEx>
         <w:trPr>
-          <w:trHeight w:val="3637"/>
+          <w:trHeight w:val="2536"/>
         </w:trPr>
         <w:tc>
           <w:tcPr>
             <w:tcW w:w="6109" w:type="dxa"/>
             <w:tcBorders>
-              <w:top w:val="single" w:sz="6" w:space="0" w:color="auto"/>
-              <w:left w:val="single" w:sz="4" w:space="0" w:color="auto"/>
-              <w:bottom w:val="single" w:sz="6" w:space="0" w:color="auto"/>
-              <w:right w:val="single" w:sz="6" w:space="0" w:color="auto"/>
+              <w:top w:val="nil"/>
+              <w:left w:val="nil"/>
+              <w:bottom w:val="nil"/>
+              <w:right w:val="nil"/>
             </w:tcBorders>
             <w:shd w:val="clear" w:color="auto" w:fill="FFFFFF"/>
             <w:tcMar>
@@ -232,19 +208,148 @@
               <w:tblLook w:val="0000" w:firstRow="0" w:lastRow="0" w:firstColumn="0" w:lastColumn="0" w:noHBand="0" w:noVBand="0"/>
             </w:tblPr>
             <w:tblGrid>
-              <w:gridCol w:w="2851"/>
-              <w:gridCol w:w="2850"/>
+              <w:gridCol w:w="3114"/>
+              <w:gridCol w:w="2587"/>
             </w:tblGrid>
             <w:tr>
-              <w:tblPrEx>
-                <w:tblCellMar>
-                  <w:top w:w="0" w:type="dxa"/>
-                  <w:bottom w:w="0" w:type="dxa"/>
-                </w:tblCellMar>
-              </w:tblPrEx>
               <w:tc>
                 <w:tcPr>
-                  <w:tcW w:w="2851" w:type="dxa"/>
+                  <w:tcW w:w="3114" w:type="dxa"/>
+                  <w:shd w:val="clear" w:color="auto" w:fill="FFFFFF"/>
+                  <w:tcMar>
+                    <w:top w:w="0" w:type="dxa"/>
+                    <w:left w:w="108" w:type="dxa"/>
+                    <w:bottom w:w="0" w:type="dxa"/>
+                    <w:right w:w="108" w:type="dxa"/>
+                  </w:tcMar>
+                </w:tcPr>
+                <w:p>
+                  <w:pPr>
+                    <w:spacing w:after="0" w:line="360" w:lineRule="auto"/>
+                  </w:pPr>
+                </w:p>
+              </w:tc>
+              <w:tc>
+                <w:tcPr>
+                  <w:tcW w:w="2587" w:type="dxa"/>
+                  <w:shd w:val="clear" w:color="auto" w:fill="FFFFFF"/>
+                  <w:tcMar>
+                    <w:top w:w="0" w:type="dxa"/>
+                    <w:left w:w="108" w:type="dxa"/>
+                    <w:bottom w:w="0" w:type="dxa"/>
+                    <w:right w:w="108" w:type="dxa"/>
+                  </w:tcMar>
+                </w:tcPr>
+                <w:p>
+                  <w:pPr>
+                    <w:spacing w:after="0" w:line="360" w:lineRule="auto"/>
+                  </w:pPr>
+                  <w:r>
+                    <w:rPr>
+                      <w:sz w:val="16"/>
+                    </w:rPr>
+                    <w:t>${cliente1}</w:t>
+                  </w:r>
+                </w:p>
+              </w:tc>
+            </w:tr>
+            <w:tr>
+              <w:trPr>
+                <w:trHeight w:val="227"/>
+              </w:trPr>
+              <w:tc>
+                <w:tcPr>
+                  <w:tcW w:w="3114" w:type="dxa"/>
+                  <w:shd w:val="clear" w:color="auto" w:fill="FFFFFF"/>
+                  <w:tcMar>
+                    <w:top w:w="0" w:type="dxa"/>
+                    <w:left w:w="108" w:type="dxa"/>
+                    <w:bottom w:w="0" w:type="dxa"/>
+                    <w:right w:w="108" w:type="dxa"/>
+                  </w:tcMar>
+                </w:tcPr>
+                <w:p>
+                  <w:pPr>
+                    <w:spacing w:after="0" w:line="360" w:lineRule="auto"/>
+                    <w:rPr>
+                      <w:sz w:val="16"/>
+                    </w:rPr>
+                  </w:pPr>
+                </w:p>
+              </w:tc>
+              <w:tc>
+                <w:tcPr>
+                  <w:tcW w:w="2587" w:type="dxa"/>
+                  <w:shd w:val="clear" w:color="auto" w:fill="FFFFFF"/>
+                  <w:tcMar>
+                    <w:top w:w="0" w:type="dxa"/>
+                    <w:left w:w="108" w:type="dxa"/>
+                    <w:bottom w:w="0" w:type="dxa"/>
+                    <w:right w:w="108" w:type="dxa"/>
+                  </w:tcMar>
+                </w:tcPr>
+                <w:p>
+                  <w:pPr>
+                    <w:spacing w:after="0" w:line="360" w:lineRule="auto"/>
+                    <w:rPr>
+                      <w:sz w:val="16"/>
+                    </w:rPr>
+                  </w:pPr>
+                  <w:r>
+                    <w:rPr>
+                      <w:sz w:val="16"/>
+                    </w:rPr>
+                    <w:t>${ruc1}</w:t>
+                  </w:r>
+                </w:p>
+              </w:tc>
+            </w:tr>
+            <w:tr>
+              <w:tc>
+                <w:tcPr>
+                  <w:tcW w:w="3114" w:type="dxa"/>
+                  <w:shd w:val="clear" w:color="auto" w:fill="FFFFFF"/>
+                  <w:tcMar>
+                    <w:top w:w="0" w:type="dxa"/>
+                    <w:left w:w="108" w:type="dxa"/>
+                    <w:bottom w:w="0" w:type="dxa"/>
+                    <w:right w:w="108" w:type="dxa"/>
+                  </w:tcMar>
+                </w:tcPr>
+                <w:p>
+                  <w:pPr>
+                    <w:spacing w:after="0" w:line="360" w:lineRule="auto"/>
+                  </w:pPr>
+                </w:p>
+              </w:tc>
+              <w:tc>
+                <w:tcPr>
+                  <w:tcW w:w="2587" w:type="dxa"/>
+                  <w:shd w:val="clear" w:color="auto" w:fill="FFFFFF"/>
+                  <w:tcMar>
+                    <w:top w:w="0" w:type="dxa"/>
+                    <w:left w:w="108" w:type="dxa"/>
+                    <w:bottom w:w="0" w:type="dxa"/>
+                    <w:right w:w="108" w:type="dxa"/>
+                  </w:tcMar>
+                </w:tcPr>
+                <w:p>
+                  <w:pPr>
+                    <w:spacing w:after="0" w:line="360" w:lineRule="auto"/>
+                  </w:pPr>
+                  <w:r>
+                    <w:rPr>
+                      <w:sz w:val="16"/>
+                    </w:rPr>
+                    <w:t>${direccion1}</w:t>
+                  </w:r>
+                </w:p>
+              </w:tc>
+            </w:tr>
+            <w:tr>
+              <w:tc>
+                <w:tcPr>
+                  <w:tcW w:w="3114" w:type="dxa"/>
                   <w:shd w:val="clear" w:color="auto" w:fill="FFFFFF"/>
                   <w:tcMar>
                     <w:top w:w="0" w:type="dxa"/>
@@ -257,7 +362,7 @@
               </w:tc>
               <w:tc>
                 <w:tcPr>
-                  <w:tcW w:w="2850" w:type="dxa"/>
+                  <w:tcW w:w="2587" w:type="dxa"/>
                   <w:shd w:val="clear" w:color="auto" w:fill="FFFFFF"/>
                   <w:tcMar>
                     <w:top w:w="0" w:type="dxa"/>
@@ -266,81 +371,13 @@
                     <w:right w:w="108" w:type="dxa"/>
                   </w:tcMar>
                 </w:tcPr>
-                <w:p>
-                  <w:r>
-                    <w:rPr>
-                      <w:sz w:val="16"/>
-                    </w:rPr>
-                    <w:t>${cliente1}</w:t>
-                  </w:r>
-                </w:p>
+                <w:p/>
               </w:tc>
             </w:tr>
             <w:tr>
-              <w:tblPrEx>
-                <w:tblCellMar>
-                  <w:top w:w="0" w:type="dxa"/>
-                  <w:bottom w:w="0" w:type="dxa"/>
-                </w:tblCellMar>
-              </w:tblPrEx>
-              <w:trPr>
-                <w:trHeight w:val="227"/>
-              </w:trPr>
               <w:tc>
                 <w:tcPr>
-                  <w:tcW w:w="2851" w:type="dxa"/>
-                  <w:shd w:val="clear" w:color="auto" w:fill="FFFFFF"/>
-                  <w:tcMar>
-                    <w:top w:w="0" w:type="dxa"/>
-                    <w:left w:w="108" w:type="dxa"/>
-                    <w:bottom w:w="0" w:type="dxa"/>
-                    <w:right w:w="108" w:type="dxa"/>
-                  </w:tcMar>
-                </w:tcPr>
-                <w:p>
-                  <w:pPr>
-                    <w:rPr>
-                      <w:sz w:val="16"/>
-                    </w:rPr>
-                  </w:pPr>
-                </w:p>
-              </w:tc>
-              <w:tc>
-                <w:tcPr>
-                  <w:tcW w:w="2850" w:type="dxa"/>
-                  <w:shd w:val="clear" w:color="auto" w:fill="FFFFFF"/>
-                  <w:tcMar>
-                    <w:top w:w="0" w:type="dxa"/>
-                    <w:left w:w="108" w:type="dxa"/>
-                    <w:bottom w:w="0" w:type="dxa"/>
-                    <w:right w:w="108" w:type="dxa"/>
-                  </w:tcMar>
-                </w:tcPr>
-                <w:p>
-                  <w:pPr>
-                    <w:rPr>
-                      <w:sz w:val="16"/>
-                    </w:rPr>
-                  </w:pPr>
-                  <w:r>
-                    <w:rPr>
-                      <w:sz w:val="16"/>
-                    </w:rPr>
-                    <w:t>${ruc1}</w:t>
-                  </w:r>
-                </w:p>
-              </w:tc>
-            </w:tr>
-            <w:tr>
-              <w:tblPrEx>
-                <w:tblCellMar>
-                  <w:top w:w="0" w:type="dxa"/>
-                  <w:bottom w:w="0" w:type="dxa"/>
-                </w:tblCellMar>
-              </w:tblPrEx>
-              <w:tc>
-                <w:tcPr>
-                  <w:tcW w:w="2851" w:type="dxa"/>
+                  <w:tcW w:w="3114" w:type="dxa"/>
                   <w:shd w:val="clear" w:color="auto" w:fill="FFFFFF"/>
                   <w:tcMar>
                     <w:top w:w="0" w:type="dxa"/>
@@ -353,7 +390,7 @@
               </w:tc>
               <w:tc>
                 <w:tcPr>
-                  <w:tcW w:w="2850" w:type="dxa"/>
+                  <w:tcW w:w="2587" w:type="dxa"/>
                   <w:shd w:val="clear" w:color="auto" w:fill="FFFFFF"/>
                   <w:tcMar>
                     <w:top w:w="0" w:type="dxa"/>
@@ -362,26 +399,13 @@
                     <w:right w:w="108" w:type="dxa"/>
                   </w:tcMar>
                 </w:tcPr>
-                <w:p>
-                  <w:r>
-                    <w:rPr>
-                      <w:sz w:val="16"/>
-                    </w:rPr>
-                    <w:t>${direccion1}</w:t>
-                  </w:r>
-                </w:p>
+                <w:p/>
               </w:tc>
             </w:tr>
             <w:tr>
-              <w:tblPrEx>
-                <w:tblCellMar>
-                  <w:top w:w="0" w:type="dxa"/>
-                  <w:bottom w:w="0" w:type="dxa"/>
-                </w:tblCellMar>
-              </w:tblPrEx>
               <w:tc>
                 <w:tcPr>
-                  <w:tcW w:w="2851" w:type="dxa"/>
+                  <w:tcW w:w="3114" w:type="dxa"/>
                   <w:shd w:val="clear" w:color="auto" w:fill="FFFFFF"/>
                   <w:tcMar>
                     <w:top w:w="0" w:type="dxa"/>
@@ -394,7 +418,7 @@
               </w:tc>
               <w:tc>
                 <w:tcPr>
-                  <w:tcW w:w="2850" w:type="dxa"/>
+                  <w:tcW w:w="2587" w:type="dxa"/>
                   <w:shd w:val="clear" w:color="auto" w:fill="FFFFFF"/>
                   <w:tcMar>
                     <w:top w:w="0" w:type="dxa"/>
@@ -403,78 +427,12 @@
                     <w:right w:w="108" w:type="dxa"/>
                   </w:tcMar>
                 </w:tcPr>
-                <w:p/>
-              </w:tc>
-            </w:tr>
-            <w:tr>
-              <w:tblPrEx>
-                <w:tblCellMar>
-                  <w:top w:w="0" w:type="dxa"/>
-                  <w:bottom w:w="0" w:type="dxa"/>
-                </w:tblCellMar>
-              </w:tblPrEx>
-              <w:trPr>
-                <w:trHeight w:val="902"/>
-              </w:trPr>
-              <w:tc>
-                <w:tcPr>
-                  <w:tcW w:w="2851" w:type="dxa"/>
-                  <w:shd w:val="clear" w:color="auto" w:fill="FFFFFF"/>
-                  <w:tcMar>
-                    <w:top w:w="0" w:type="dxa"/>
-                    <w:left w:w="108" w:type="dxa"/>
-                    <w:bottom w:w="0" w:type="dxa"/>
-                    <w:right w:w="108" w:type="dxa"/>
-                  </w:tcMar>
-                </w:tcPr>
-                <w:p/>
-              </w:tc>
-              <w:tc>
-                <w:tcPr>
-                  <w:tcW w:w="2850" w:type="dxa"/>
-                  <w:shd w:val="clear" w:color="auto" w:fill="FFFFFF"/>
-                  <w:tcMar>
-                    <w:top w:w="0" w:type="dxa"/>
-                    <w:left w:w="108" w:type="dxa"/>
-                    <w:bottom w:w="0" w:type="dxa"/>
-                    <w:right w:w="108" w:type="dxa"/>
-                  </w:tcMar>
-                </w:tcPr>
-                <w:p/>
-              </w:tc>
-            </w:tr>
-            <w:tr>
-              <w:tblPrEx>
-                <w:tblCellMar>
-                  <w:top w:w="0" w:type="dxa"/>
-                  <w:bottom w:w="0" w:type="dxa"/>
-                </w:tblCellMar>
-              </w:tblPrEx>
-              <w:tc>
-                <w:tcPr>
-                  <w:tcW w:w="2851" w:type="dxa"/>
-                  <w:shd w:val="clear" w:color="auto" w:fill="FFFFFF"/>
-                  <w:tcMar>
-                    <w:top w:w="0" w:type="dxa"/>
-                    <w:left w:w="108" w:type="dxa"/>
-                    <w:bottom w:w="0" w:type="dxa"/>
-                    <w:right w:w="108" w:type="dxa"/>
-                  </w:tcMar>
-                </w:tcPr>
-                <w:p/>
-              </w:tc>
-              <w:tc>
-                <w:tcPr>
-                  <w:tcW w:w="2850" w:type="dxa"/>
-                  <w:shd w:val="clear" w:color="auto" w:fill="FFFFFF"/>
-                  <w:tcMar>
-                    <w:top w:w="0" w:type="dxa"/>
-                    <w:left w:w="108" w:type="dxa"/>
-                    <w:bottom w:w="0" w:type="dxa"/>
-                    <w:right w:w="108" w:type="dxa"/>
-                  </w:tcMar>
-                </w:tcPr>
-                <w:p>
+                <w:p>
+                  <w:pPr>
+                    <w:rPr>
+                      <w:sz w:val="16"/>
+                    </w:rPr>
+                  </w:pPr>
                   <w:r>
                     <w:rPr>
                       <w:sz w:val="16"/>
@@ -482,43 +440,6 @@
                     <w:t>${llegada1}</w:t>
                   </w:r>
                 </w:p>
-              </w:tc>
-            </w:tr>
-            <w:tr>
-              <w:tblPrEx>
-                <w:tblCellMar>
-                  <w:top w:w="0" w:type="dxa"/>
-                  <w:bottom w:w="0" w:type="dxa"/>
-                </w:tblCellMar>
-              </w:tblPrEx>
-              <w:trPr>
-                <w:trHeight w:val="83"/>
-              </w:trPr>
-              <w:tc>
-                <w:tcPr>
-                  <w:tcW w:w="2851" w:type="dxa"/>
-                  <w:shd w:val="clear" w:color="auto" w:fill="FFFFFF"/>
-                  <w:tcMar>
-                    <w:top w:w="0" w:type="dxa"/>
-                    <w:left w:w="108" w:type="dxa"/>
-                    <w:bottom w:w="0" w:type="dxa"/>
-                    <w:right w:w="108" w:type="dxa"/>
-                  </w:tcMar>
-                </w:tcPr>
-                <w:p/>
-              </w:tc>
-              <w:tc>
-                <w:tcPr>
-                  <w:tcW w:w="2850" w:type="dxa"/>
-                  <w:shd w:val="clear" w:color="auto" w:fill="FFFFFF"/>
-                  <w:tcMar>
-                    <w:top w:w="0" w:type="dxa"/>
-                    <w:left w:w="108" w:type="dxa"/>
-                    <w:bottom w:w="0" w:type="dxa"/>
-                    <w:right w:w="108" w:type="dxa"/>
-                  </w:tcMar>
-                </w:tcPr>
-                <w:p/>
               </w:tc>
             </w:tr>
           </w:tbl>
@@ -528,10 +449,10 @@
           <w:tcPr>
             <w:tcW w:w="6109" w:type="dxa"/>
             <w:tcBorders>
-              <w:top w:val="single" w:sz="6" w:space="0" w:color="auto"/>
-              <w:left w:val="single" w:sz="6" w:space="0" w:color="auto"/>
-              <w:bottom w:val="single" w:sz="6" w:space="0" w:color="auto"/>
-              <w:right w:val="single" w:sz="4" w:space="0" w:color="auto"/>
+              <w:top w:val="nil"/>
+              <w:left w:val="nil"/>
+              <w:bottom w:val="nil"/>
+              <w:right w:val="nil"/>
             </w:tcBorders>
             <w:shd w:val="clear" w:color="auto" w:fill="FFFFFF"/>
             <w:tcMar>
@@ -551,41 +472,13 @@
               <w:tblLook w:val="0000" w:firstRow="0" w:lastRow="0" w:firstColumn="0" w:lastColumn="0" w:noHBand="0" w:noVBand="0"/>
             </w:tblPr>
             <w:tblGrid>
-              <w:gridCol w:w="2752"/>
-              <w:gridCol w:w="2753"/>
+              <w:gridCol w:w="1591"/>
+              <w:gridCol w:w="3914"/>
             </w:tblGrid>
             <w:tr>
-              <w:tblPrEx>
-                <w:tblCellMar>
-                  <w:top w:w="0" w:type="dxa"/>
-                  <w:bottom w:w="0" w:type="dxa"/>
-                </w:tblCellMar>
-              </w:tblPrEx>
               <w:tc>
                 <w:tcPr>
-                  <w:tcW w:w="5505" w:type="dxa"/>
-                  <w:gridSpan w:val="2"/>
-                  <w:shd w:val="clear" w:color="auto" w:fill="FFFFFF"/>
-                  <w:tcMar>
-                    <w:top w:w="0" w:type="dxa"/>
-                    <w:left w:w="108" w:type="dxa"/>
-                    <w:bottom w:w="0" w:type="dxa"/>
-                    <w:right w:w="108" w:type="dxa"/>
-                  </w:tcMar>
-                </w:tcPr>
-                <w:p/>
-              </w:tc>
-            </w:tr>
-            <w:tr>
-              <w:tblPrEx>
-                <w:tblCellMar>
-                  <w:top w:w="0" w:type="dxa"/>
-                  <w:bottom w:w="0" w:type="dxa"/>
-                </w:tblCellMar>
-              </w:tblPrEx>
-              <w:tc>
-                <w:tcPr>
-                  <w:tcW w:w="2752" w:type="dxa"/>
+                  <w:tcW w:w="1591" w:type="dxa"/>
                   <w:shd w:val="clear" w:color="auto" w:fill="FFFFFF"/>
                   <w:tcMar>
                     <w:top w:w="0" w:type="dxa"/>
@@ -598,7 +491,7 @@
               </w:tc>
               <w:tc>
                 <w:tcPr>
-                  <w:tcW w:w="2753" w:type="dxa"/>
+                  <w:tcW w:w="3914" w:type="dxa"/>
                   <w:shd w:val="clear" w:color="auto" w:fill="FFFFFF"/>
                   <w:tcMar>
                     <w:top w:w="0" w:type="dxa"/>
@@ -606,10 +499,12 @@
                     <w:bottom w:w="0" w:type="dxa"/>
                     <w:right w:w="108" w:type="dxa"/>
                   </w:tcMar>
+                  <w:vAlign w:val="bottom"/>
                 </w:tcPr>
                 <w:p>
                   <w:pPr>
-                    <w:spacing w:line="360" w:lineRule="auto"/>
+                    <w:spacing w:after="0" w:line="360" w:lineRule="auto"/>
+                    <w:jc w:val="center"/>
                   </w:pPr>
                   <w:r>
                     <w:rPr>
@@ -621,15 +516,9 @@
               </w:tc>
             </w:tr>
             <w:tr>
-              <w:tblPrEx>
-                <w:tblCellMar>
-                  <w:top w:w="0" w:type="dxa"/>
-                  <w:bottom w:w="0" w:type="dxa"/>
-                </w:tblCellMar>
-              </w:tblPrEx>
               <w:tc>
                 <w:tcPr>
-                  <w:tcW w:w="2752" w:type="dxa"/>
+                  <w:tcW w:w="1591" w:type="dxa"/>
                   <w:shd w:val="clear" w:color="auto" w:fill="FFFFFF"/>
                   <w:tcMar>
                     <w:top w:w="0" w:type="dxa"/>
@@ -642,7 +531,7 @@
               </w:tc>
               <w:tc>
                 <w:tcPr>
-                  <w:tcW w:w="2753" w:type="dxa"/>
+                  <w:tcW w:w="3914" w:type="dxa"/>
                   <w:shd w:val="clear" w:color="auto" w:fill="FFFFFF"/>
                   <w:tcMar>
                     <w:top w:w="0" w:type="dxa"/>
@@ -659,15 +548,12 @@
               </w:tc>
             </w:tr>
             <w:tr>
-              <w:tblPrEx>
-                <w:tblCellMar>
-                  <w:top w:w="0" w:type="dxa"/>
-                  <w:bottom w:w="0" w:type="dxa"/>
-                </w:tblCellMar>
-              </w:tblPrEx>
+              <w:trPr>
+                <w:trHeight w:val="524"/>
+              </w:trPr>
               <w:tc>
                 <w:tcPr>
-                  <w:tcW w:w="2752" w:type="dxa"/>
+                  <w:tcW w:w="1591" w:type="dxa"/>
                   <w:shd w:val="clear" w:color="auto" w:fill="FFFFFF"/>
                   <w:tcMar>
                     <w:top w:w="0" w:type="dxa"/>
@@ -680,7 +566,7 @@
               </w:tc>
               <w:tc>
                 <w:tcPr>
-                  <w:tcW w:w="2753" w:type="dxa"/>
+                  <w:tcW w:w="3914" w:type="dxa"/>
                   <w:shd w:val="clear" w:color="auto" w:fill="FFFFFF"/>
                   <w:tcMar>
                     <w:top w:w="0" w:type="dxa"/>
@@ -691,50 +577,15 @@
                 </w:tcPr>
                 <w:p>
                   <w:pPr>
-                    <w:spacing w:line="360" w:lineRule="auto"/>
+                    <w:spacing w:after="0" w:line="480" w:lineRule="auto"/>
                   </w:pPr>
                 </w:p>
               </w:tc>
             </w:tr>
             <w:tr>
-              <w:tblPrEx>
-                <w:tblCellMar>
-                  <w:top w:w="0" w:type="dxa"/>
-                  <w:bottom w:w="0" w:type="dxa"/>
-                </w:tblCellMar>
-              </w:tblPrEx>
-              <w:trPr>
-                <w:trHeight w:val="109"/>
-              </w:trPr>
               <w:tc>
                 <w:tcPr>
-                  <w:tcW w:w="5505" w:type="dxa"/>
-                  <w:gridSpan w:val="2"/>
-                  <w:shd w:val="clear" w:color="auto" w:fill="FFFFFF"/>
-                  <w:tcMar>
-                    <w:top w:w="0" w:type="dxa"/>
-                    <w:left w:w="108" w:type="dxa"/>
-                    <w:bottom w:w="0" w:type="dxa"/>
-                    <w:right w:w="108" w:type="dxa"/>
-                  </w:tcMar>
-                </w:tcPr>
-                <w:p>
-                  <w:pPr>
-                    <w:spacing w:line="480" w:lineRule="auto"/>
-                  </w:pPr>
-                </w:p>
-              </w:tc>
-            </w:tr>
-            <w:tr>
-              <w:tblPrEx>
-                <w:tblCellMar>
-                  <w:top w:w="0" w:type="dxa"/>
-                  <w:bottom w:w="0" w:type="dxa"/>
-                </w:tblCellMar>
-              </w:tblPrEx>
-              <w:tc>
-                <w:tcPr>
-                  <w:tcW w:w="2752" w:type="dxa"/>
+                  <w:tcW w:w="1591" w:type="dxa"/>
                   <w:shd w:val="clear" w:color="auto" w:fill="FFFFFF"/>
                   <w:tcMar>
                     <w:top w:w="0" w:type="dxa"/>
@@ -747,7 +598,7 @@
               </w:tc>
               <w:tc>
                 <w:tcPr>
-                  <w:tcW w:w="2753" w:type="dxa"/>
+                  <w:tcW w:w="3914" w:type="dxa"/>
                   <w:shd w:val="clear" w:color="auto" w:fill="FFFFFF"/>
                   <w:tcMar>
                     <w:top w:w="0" w:type="dxa"/>
@@ -759,6 +610,9 @@
                 <w:p>
                   <w:pPr>
                     <w:spacing w:line="480" w:lineRule="auto"/>
+                    <w:rPr>
+                      <w:sz w:val="16"/>
+                    </w:rPr>
                   </w:pPr>
                   <w:r>
                     <w:rPr>
@@ -781,62 +635,6 @@
                     <w:t>}</w:t>
                   </w:r>
                 </w:p>
-              </w:tc>
-            </w:tr>
-            <w:tr>
-              <w:tblPrEx>
-                <w:tblCellMar>
-                  <w:top w:w="0" w:type="dxa"/>
-                  <w:bottom w:w="0" w:type="dxa"/>
-                </w:tblCellMar>
-              </w:tblPrEx>
-              <w:tc>
-                <w:tcPr>
-                  <w:tcW w:w="5505" w:type="dxa"/>
-                  <w:gridSpan w:val="2"/>
-                  <w:shd w:val="clear" w:color="auto" w:fill="FFFFFF"/>
-                  <w:tcMar>
-                    <w:top w:w="0" w:type="dxa"/>
-                    <w:left w:w="108" w:type="dxa"/>
-                    <w:bottom w:w="0" w:type="dxa"/>
-                    <w:right w:w="108" w:type="dxa"/>
-                  </w:tcMar>
-                </w:tcPr>
-                <w:p/>
-              </w:tc>
-            </w:tr>
-            <w:tr>
-              <w:tblPrEx>
-                <w:tblCellMar>
-                  <w:top w:w="0" w:type="dxa"/>
-                  <w:bottom w:w="0" w:type="dxa"/>
-                </w:tblCellMar>
-              </w:tblPrEx>
-              <w:tc>
-                <w:tcPr>
-                  <w:tcW w:w="2752" w:type="dxa"/>
-                  <w:shd w:val="clear" w:color="auto" w:fill="FFFFFF"/>
-                  <w:tcMar>
-                    <w:top w:w="0" w:type="dxa"/>
-                    <w:left w:w="108" w:type="dxa"/>
-                    <w:bottom w:w="0" w:type="dxa"/>
-                    <w:right w:w="108" w:type="dxa"/>
-                  </w:tcMar>
-                </w:tcPr>
-                <w:p/>
-              </w:tc>
-              <w:tc>
-                <w:tcPr>
-                  <w:tcW w:w="2753" w:type="dxa"/>
-                  <w:shd w:val="clear" w:color="auto" w:fill="FFFFFF"/>
-                  <w:tcMar>
-                    <w:top w:w="0" w:type="dxa"/>
-                    <w:left w:w="108" w:type="dxa"/>
-                    <w:bottom w:w="0" w:type="dxa"/>
-                    <w:right w:w="108" w:type="dxa"/>
-                  </w:tcMar>
-                </w:tcPr>
-                <w:p/>
               </w:tc>
             </w:tr>
           </w:tbl>
@@ -846,12 +644,6 @@
         <w:bookmarkEnd w:id="1"/>
       </w:tr>
       <w:tr>
-        <w:tblPrEx>
-          <w:tblCellMar>
-            <w:top w:w="0" w:type="dxa"/>
-            <w:bottom w:w="0" w:type="dxa"/>
-          </w:tblCellMar>
-        </w:tblPrEx>
         <w:trPr>
           <w:trHeight w:val="406"/>
         </w:trPr>
@@ -860,10 +652,10 @@
             <w:tcW w:w="12218" w:type="dxa"/>
             <w:gridSpan w:val="2"/>
             <w:tcBorders>
-              <w:top w:val="single" w:sz="6" w:space="0" w:color="auto"/>
-              <w:left w:val="single" w:sz="4" w:space="0" w:color="auto"/>
-              <w:bottom w:val="single" w:sz="6" w:space="0" w:color="auto"/>
-              <w:right w:val="single" w:sz="4" w:space="0" w:color="auto"/>
+              <w:top w:val="nil"/>
+              <w:left w:val="nil"/>
+              <w:bottom w:val="nil"/>
+              <w:right w:val="nil"/>
             </w:tcBorders>
             <w:shd w:val="clear" w:color="auto" w:fill="FFFFFF"/>
             <w:tcMar>
@@ -877,21 +669,15 @@
         </w:tc>
       </w:tr>
       <w:tr>
-        <w:tblPrEx>
-          <w:tblCellMar>
-            <w:top w:w="0" w:type="dxa"/>
-            <w:bottom w:w="0" w:type="dxa"/>
-          </w:tblCellMar>
-        </w:tblPrEx>
         <w:tc>
           <w:tcPr>
             <w:tcW w:w="12218" w:type="dxa"/>
             <w:gridSpan w:val="2"/>
             <w:tcBorders>
-              <w:top w:val="single" w:sz="6" w:space="0" w:color="auto"/>
-              <w:left w:val="single" w:sz="4" w:space="0" w:color="auto"/>
-              <w:bottom w:val="single" w:sz="4" w:space="0" w:color="auto"/>
-              <w:right w:val="single" w:sz="4" w:space="0" w:color="auto"/>
+              <w:top w:val="nil"/>
+              <w:left w:val="nil"/>
+              <w:bottom w:val="nil"/>
+              <w:right w:val="nil"/>
             </w:tcBorders>
             <w:shd w:val="clear" w:color="auto" w:fill="FFFFFF"/>
             <w:tcMar>
@@ -911,23 +697,20 @@
               <w:tblLook w:val="0000" w:firstRow="0" w:lastRow="0" w:firstColumn="0" w:lastColumn="0" w:noHBand="0" w:noVBand="0"/>
             </w:tblPr>
             <w:tblGrid>
-              <w:gridCol w:w="738"/>
-              <w:gridCol w:w="951"/>
-              <w:gridCol w:w="904"/>
-              <w:gridCol w:w="6462"/>
-              <w:gridCol w:w="1454"/>
-              <w:gridCol w:w="1014"/>
+              <w:gridCol w:w="1028"/>
+              <w:gridCol w:w="851"/>
+              <w:gridCol w:w="851"/>
+              <w:gridCol w:w="6520"/>
+              <w:gridCol w:w="1701"/>
+              <w:gridCol w:w="1134"/>
             </w:tblGrid>
             <w:tr>
-              <w:tblPrEx>
-                <w:tblCellMar>
-                  <w:top w:w="0" w:type="dxa"/>
-                  <w:bottom w:w="0" w:type="dxa"/>
-                </w:tblCellMar>
-              </w:tblPrEx>
+              <w:trPr>
+                <w:trHeight w:val="7636"/>
+              </w:trPr>
               <w:tc>
                 <w:tcPr>
-                  <w:tcW w:w="738" w:type="dxa"/>
+                  <w:tcW w:w="1028" w:type="dxa"/>
                   <w:shd w:val="clear" w:color="auto" w:fill="FFFFFF"/>
                   <w:tcMar>
                     <w:top w:w="0" w:type="dxa"/>
@@ -939,6 +722,7 @@
                 <w:p>
                   <w:pPr>
                     <w:spacing w:after="0"/>
+                    <w:jc w:val="right"/>
                   </w:pPr>
                   <w:r>
                     <w:rPr>
@@ -950,6 +734,7 @@
                 <w:p>
                   <w:pPr>
                     <w:spacing w:after="0"/>
+                    <w:jc w:val="right"/>
                   </w:pPr>
                   <w:r>
                     <w:rPr>
@@ -961,6 +746,7 @@
                 <w:p>
                   <w:pPr>
                     <w:spacing w:after="0"/>
+                    <w:jc w:val="right"/>
                   </w:pPr>
                   <w:r>
                     <w:rPr>
@@ -972,6 +758,7 @@
                 <w:p>
                   <w:pPr>
                     <w:spacing w:after="0"/>
+                    <w:jc w:val="right"/>
                   </w:pPr>
                   <w:r>
                     <w:rPr>
@@ -983,6 +770,7 @@
                 <w:p>
                   <w:pPr>
                     <w:spacing w:after="0"/>
+                    <w:jc w:val="right"/>
                   </w:pPr>
                   <w:r>
                     <w:rPr>
@@ -994,6 +782,7 @@
                 <w:p>
                   <w:pPr>
                     <w:spacing w:after="0"/>
+                    <w:jc w:val="right"/>
                   </w:pPr>
                   <w:r>
                     <w:rPr>
@@ -1005,6 +794,7 @@
                 <w:p>
                   <w:pPr>
                     <w:spacing w:after="0"/>
+                    <w:jc w:val="right"/>
                   </w:pPr>
                   <w:r>
                     <w:rPr>
@@ -1016,6 +806,7 @@
                 <w:p>
                   <w:pPr>
                     <w:spacing w:after="0"/>
+                    <w:jc w:val="right"/>
                   </w:pPr>
                   <w:r>
                     <w:rPr>
@@ -1027,6 +818,7 @@
                 <w:p>
                   <w:pPr>
                     <w:spacing w:after="0"/>
+                    <w:jc w:val="right"/>
                   </w:pPr>
                   <w:r>
                     <w:rPr>
@@ -1038,6 +830,7 @@
                 <w:p>
                   <w:pPr>
                     <w:spacing w:after="0"/>
+                    <w:jc w:val="right"/>
                   </w:pPr>
                   <w:r>
                     <w:rPr>
@@ -1049,6 +842,7 @@
                 <w:p>
                   <w:pPr>
                     <w:spacing w:after="0"/>
+                    <w:jc w:val="right"/>
                   </w:pPr>
                   <w:r>
                     <w:rPr>
@@ -1060,6 +854,7 @@
                 <w:p>
                   <w:pPr>
                     <w:spacing w:after="0"/>
+                    <w:jc w:val="right"/>
                   </w:pPr>
                   <w:r>
                     <w:rPr>
@@ -1071,6 +866,7 @@
                 <w:p>
                   <w:pPr>
                     <w:spacing w:after="0"/>
+                    <w:jc w:val="right"/>
                   </w:pPr>
                   <w:r>
                     <w:rPr>
@@ -1082,6 +878,7 @@
                 <w:p>
                   <w:pPr>
                     <w:spacing w:after="0"/>
+                    <w:jc w:val="right"/>
                   </w:pPr>
                   <w:r>
                     <w:rPr>
@@ -1093,6 +890,7 @@
                 <w:p>
                   <w:pPr>
                     <w:spacing w:after="0"/>
+                    <w:jc w:val="right"/>
                   </w:pPr>
                   <w:r>
                     <w:rPr>
@@ -1104,6 +902,7 @@
                 <w:p>
                   <w:pPr>
                     <w:spacing w:after="0"/>
+                    <w:jc w:val="right"/>
                   </w:pPr>
                   <w:r>
                     <w:rPr>
@@ -1115,6 +914,7 @@
                 <w:p>
                   <w:pPr>
                     <w:spacing w:after="0"/>
+                    <w:jc w:val="right"/>
                   </w:pPr>
                   <w:r>
                     <w:rPr>
@@ -1126,6 +926,7 @@
                 <w:p>
                   <w:pPr>
                     <w:spacing w:after="0"/>
+                    <w:jc w:val="right"/>
                   </w:pPr>
                   <w:r>
                     <w:rPr>
@@ -1137,6 +938,7 @@
                 <w:p>
                   <w:pPr>
                     <w:spacing w:after="0"/>
+                    <w:jc w:val="right"/>
                   </w:pPr>
                   <w:r>
                     <w:rPr>
@@ -1148,6 +950,7 @@
                 <w:p>
                   <w:pPr>
                     <w:spacing w:after="0"/>
+                    <w:jc w:val="right"/>
                   </w:pPr>
                   <w:r>
                     <w:rPr>
@@ -1159,6 +962,7 @@
                 <w:p>
                   <w:pPr>
                     <w:spacing w:after="0"/>
+                    <w:jc w:val="right"/>
                   </w:pPr>
                   <w:r>
                     <w:rPr>
@@ -1170,6 +974,7 @@
                 <w:p>
                   <w:pPr>
                     <w:spacing w:after="0"/>
+                    <w:jc w:val="right"/>
                   </w:pPr>
                   <w:r>
                     <w:rPr>
@@ -1181,6 +986,7 @@
                 <w:p>
                   <w:pPr>
                     <w:spacing w:after="0"/>
+                    <w:jc w:val="right"/>
                   </w:pPr>
                   <w:r>
                     <w:rPr>
@@ -1192,6 +998,7 @@
                 <w:p>
                   <w:pPr>
                     <w:spacing w:after="0"/>
+                    <w:jc w:val="right"/>
                   </w:pPr>
                   <w:r>
                     <w:rPr>
@@ -1203,6 +1010,7 @@
                 <w:p>
                   <w:pPr>
                     <w:spacing w:after="0"/>
+                    <w:jc w:val="right"/>
                   </w:pPr>
                   <w:r>
                     <w:rPr>
@@ -1214,6 +1022,7 @@
                 <w:p>
                   <w:pPr>
                     <w:spacing w:after="0"/>
+                    <w:jc w:val="right"/>
                   </w:pPr>
                   <w:r>
                     <w:rPr>
@@ -1225,6 +1034,7 @@
                 <w:p>
                   <w:pPr>
                     <w:spacing w:after="0"/>
+                    <w:jc w:val="right"/>
                   </w:pPr>
                   <w:r>
                     <w:rPr>
@@ -1236,6 +1046,7 @@
                 <w:p>
                   <w:pPr>
                     <w:spacing w:after="0"/>
+                    <w:jc w:val="right"/>
                   </w:pPr>
                   <w:r>
                     <w:rPr>
@@ -1247,6 +1058,7 @@
                 <w:p>
                   <w:pPr>
                     <w:spacing w:after="0"/>
+                    <w:jc w:val="right"/>
                   </w:pPr>
                   <w:r>
                     <w:rPr>
@@ -1258,6 +1070,7 @@
                 <w:p>
                   <w:pPr>
                     <w:spacing w:after="0"/>
+                    <w:jc w:val="right"/>
                   </w:pPr>
                   <w:r>
                     <w:rPr>
@@ -1269,6 +1082,7 @@
                 <w:p>
                   <w:pPr>
                     <w:spacing w:after="0"/>
+                    <w:jc w:val="right"/>
                   </w:pPr>
                   <w:r>
                     <w:rPr>
@@ -1280,6 +1094,7 @@
                 <w:p>
                   <w:pPr>
                     <w:spacing w:after="0"/>
+                    <w:jc w:val="right"/>
                   </w:pPr>
                   <w:r>
                     <w:rPr>
@@ -1291,56 +1106,13 @@
                 <w:p>
                   <w:pPr>
                     <w:spacing w:after="0"/>
+                    <w:jc w:val="right"/>
                   </w:pPr>
                   <w:r>
                     <w:rPr>
                       <w:sz w:val="16"/>
                     </w:rPr>
                     <w:t>${1-33}</w:t>
-                  </w:r>
-                </w:p>
-                <w:p>
-                  <w:pPr>
-                    <w:spacing w:after="0"/>
-                  </w:pPr>
-                  <w:r>
-                    <w:rPr>
-                      <w:sz w:val="16"/>
-                    </w:rPr>
-                    <w:t>${1-34}</w:t>
-                  </w:r>
-                </w:p>
-                <w:p>
-                  <w:pPr>
-                    <w:spacing w:after="0"/>
-                  </w:pPr>
-                  <w:r>
-                    <w:rPr>
-                      <w:sz w:val="16"/>
-                    </w:rPr>
-                    <w:t>${1-35}</w:t>
-                  </w:r>
-                </w:p>
-                <w:p>
-                  <w:pPr>
-                    <w:spacing w:after="0"/>
-                  </w:pPr>
-                  <w:r>
-                    <w:rPr>
-                      <w:sz w:val="16"/>
-                    </w:rPr>
-                    <w:t>${1-36}</w:t>
-                  </w:r>
-                </w:p>
-                <w:p>
-                  <w:pPr>
-                    <w:spacing w:after="0"/>
-                  </w:pPr>
-                  <w:r>
-                    <w:rPr>
-                      <w:sz w:val="16"/>
-                    </w:rPr>
-                    <w:t>${1-37}</w:t>
                   </w:r>
                   <w:bookmarkStart w:id="2" w:name="__DdeLink__342_794691281"/>
                   <w:bookmarkEnd w:id="2"/>
@@ -1348,7 +1120,7 @@
               </w:tc>
               <w:tc>
                 <w:tcPr>
-                  <w:tcW w:w="951" w:type="dxa"/>
+                  <w:tcW w:w="851" w:type="dxa"/>
                   <w:shd w:val="clear" w:color="auto" w:fill="FFFFFF"/>
                   <w:tcMar>
                     <w:top w:w="0" w:type="dxa"/>
@@ -1720,54 +1492,10 @@
                     <w:t>${c1-33}</w:t>
                   </w:r>
                 </w:p>
-                <w:p>
-                  <w:pPr>
-                    <w:spacing w:after="0"/>
-                  </w:pPr>
-                  <w:r>
-                    <w:rPr>
-                      <w:sz w:val="16"/>
-                    </w:rPr>
-                    <w:t>${c1-34}</w:t>
-                  </w:r>
-                </w:p>
-                <w:p>
-                  <w:pPr>
-                    <w:spacing w:after="0"/>
-                  </w:pPr>
-                  <w:r>
-                    <w:rPr>
-                      <w:sz w:val="16"/>
-                    </w:rPr>
-                    <w:t>${c1-35}</w:t>
-                  </w:r>
-                </w:p>
-                <w:p>
-                  <w:pPr>
-                    <w:spacing w:after="0"/>
-                  </w:pPr>
-                  <w:r>
-                    <w:rPr>
-                      <w:sz w:val="16"/>
-                    </w:rPr>
-                    <w:t>${c1-36}</w:t>
-                  </w:r>
-                </w:p>
-                <w:p>
-                  <w:pPr>
-                    <w:spacing w:after="0"/>
-                  </w:pPr>
-                  <w:r>
-                    <w:rPr>
-                      <w:sz w:val="16"/>
-                    </w:rPr>
-                    <w:t>${c1-37}</w:t>
-                  </w:r>
-                </w:p>
               </w:tc>
               <w:tc>
                 <w:tcPr>
-                  <w:tcW w:w="904" w:type="dxa"/>
+                  <w:tcW w:w="851" w:type="dxa"/>
                   <w:shd w:val="clear" w:color="auto" w:fill="FFFFFF"/>
                   <w:tcMar>
                     <w:top w:w="0" w:type="dxa"/>
@@ -2143,62 +1871,11 @@
                   <w:pPr>
                     <w:spacing w:after="0"/>
                   </w:pPr>
-                  <w:r>
-                    <w:rPr>
-                      <w:sz w:val="16"/>
-                    </w:rPr>
-                    <w:t>${u1-34}</w:t>
-                  </w:r>
-                </w:p>
-                <w:p>
-                  <w:pPr>
-                    <w:spacing w:after="0"/>
-                  </w:pPr>
-                  <w:r>
-                    <w:rPr>
-                      <w:sz w:val="16"/>
-                    </w:rPr>
-                    <w:t>${u1-35}</w:t>
-                  </w:r>
-                </w:p>
-                <w:p>
-                  <w:pPr>
-                    <w:spacing w:after="0"/>
-                  </w:pPr>
-                  <w:r>
-                    <w:rPr>
-                      <w:sz w:val="16"/>
-                    </w:rPr>
-                    <w:t>${u1-36}</w:t>
-                  </w:r>
-                </w:p>
-                <w:p>
-                  <w:pPr>
-                    <w:spacing w:after="0"/>
-                  </w:pPr>
-                  <w:r>
-                    <w:rPr>
-                      <w:sz w:val="16"/>
-                    </w:rPr>
-                    <w:t>${u1-3</w:t>
-                  </w:r>
-                  <w:r>
-                    <w:rPr>
-                      <w:sz w:val="16"/>
-                    </w:rPr>
-                    <w:t>7</w:t>
-                  </w:r>
-                  <w:r>
-                    <w:rPr>
-                      <w:sz w:val="16"/>
-                    </w:rPr>
-                    <w:t>}</w:t>
-                  </w:r>
                 </w:p>
               </w:tc>
               <w:tc>
                 <w:tcPr>
-                  <w:tcW w:w="6462" w:type="dxa"/>
+                  <w:tcW w:w="6520" w:type="dxa"/>
                   <w:shd w:val="clear" w:color="auto" w:fill="FFFFFF"/>
                   <w:tcMar>
                     <w:top w:w="0" w:type="dxa"/>
@@ -2325,13 +2002,7 @@
                     <w:rPr>
                       <w:sz w:val="16"/>
                     </w:rPr>
-                    <w:t>${prod</w:t>
-                  </w:r>
-                  <w:r>
-                    <w:rPr>
-                      <w:sz w:val="16"/>
-                    </w:rPr>
-                    <w:t>ucto1-11}</w:t>
+                    <w:t>${producto1-11}</w:t>
                   </w:r>
                 </w:p>
                 <w:p>
@@ -2580,50 +2251,16 @@
                   <w:pPr>
                     <w:spacing w:after="0"/>
                   </w:pPr>
-                  <w:r>
-                    <w:rPr>
-                      <w:sz w:val="16"/>
-                    </w:rPr>
-                    <w:t>${producto1-34}</w:t>
-                  </w:r>
-                </w:p>
-                <w:p>
-                  <w:pPr>
-                    <w:spacing w:after="0"/>
-                  </w:pPr>
-                  <w:r>
-                    <w:rPr>
-                      <w:sz w:val="16"/>
-                    </w:rPr>
-                    <w:t>${producto1-35}</w:t>
-                  </w:r>
-                </w:p>
-                <w:p>
-                  <w:pPr>
-                    <w:spacing w:after="0"/>
-                  </w:pPr>
-                  <w:r>
-                    <w:rPr>
-                      <w:sz w:val="16"/>
-                    </w:rPr>
-                    <w:t>${producto1-36}</w:t>
-                  </w:r>
-                </w:p>
-                <w:p>
-                  <w:pPr>
-                    <w:spacing w:after="0"/>
-                  </w:pPr>
-                  <w:r>
-                    <w:rPr>
-                      <w:sz w:val="16"/>
-                    </w:rPr>
-                    <w:t>${producto1-37}</w:t>
-                  </w:r>
+                </w:p>
+                <w:p>
+                  <w:pPr>
+                    <w:spacing w:after="0"/>
+                  </w:pPr>
                 </w:p>
               </w:tc>
               <w:tc>
                 <w:tcPr>
-                  <w:tcW w:w="1454" w:type="dxa"/>
+                  <w:tcW w:w="1701" w:type="dxa"/>
                   <w:shd w:val="clear" w:color="auto" w:fill="FFFFFF"/>
                   <w:tcMar>
                     <w:top w:w="0" w:type="dxa"/>
@@ -2706,13 +2343,7 @@
                     <w:rPr>
                       <w:sz w:val="16"/>
                     </w:rPr>
-                    <w:t>${pr</w:t>
-                  </w:r>
-                  <w:r>
-                    <w:rPr>
-                      <w:sz w:val="16"/>
-                    </w:rPr>
-                    <w:t>c1-7}</w:t>
+                    <w:t>${prc1-7}</w:t>
                   </w:r>
                 </w:p>
                 <w:p>
@@ -2999,56 +2630,12 @@
                       <w:sz w:val="16"/>
                     </w:rPr>
                     <w:t>${prc1-33}</w:t>
-                  </w:r>
-                </w:p>
-                <w:p>
-                  <w:pPr>
-                    <w:spacing w:after="0"/>
-                  </w:pPr>
-                  <w:r>
-                    <w:rPr>
-                      <w:sz w:val="16"/>
-                    </w:rPr>
-                    <w:t>${prc1-34}</w:t>
-                  </w:r>
-                </w:p>
-                <w:p>
-                  <w:pPr>
-                    <w:spacing w:after="0"/>
-                  </w:pPr>
-                  <w:r>
-                    <w:rPr>
-                      <w:sz w:val="16"/>
-                    </w:rPr>
-                    <w:t>${prc1-35}</w:t>
-                  </w:r>
-                </w:p>
-                <w:p>
-                  <w:pPr>
-                    <w:spacing w:after="0"/>
-                  </w:pPr>
-                  <w:r>
-                    <w:rPr>
-                      <w:sz w:val="16"/>
-                    </w:rPr>
-                    <w:t>${prc1-36}</w:t>
-                  </w:r>
-                </w:p>
-                <w:p>
-                  <w:pPr>
-                    <w:spacing w:after="0"/>
-                  </w:pPr>
-                  <w:r>
-                    <w:rPr>
-                      <w:sz w:val="16"/>
-                    </w:rPr>
-                    <w:t>${prc1-37}</w:t>
                   </w:r>
                 </w:p>
               </w:tc>
               <w:tc>
                 <w:tcPr>
-                  <w:tcW w:w="1014" w:type="dxa"/>
+                  <w:tcW w:w="1134" w:type="dxa"/>
                   <w:shd w:val="clear" w:color="auto" w:fill="FFFFFF"/>
                   <w:tcMar>
                     <w:top w:w="0" w:type="dxa"/>
@@ -3418,50 +3005,6 @@
                       <w:sz w:val="16"/>
                     </w:rPr>
                     <w:t>${v1-33}</w:t>
-                  </w:r>
-                </w:p>
-                <w:p>
-                  <w:pPr>
-                    <w:spacing w:after="0"/>
-                  </w:pPr>
-                  <w:r>
-                    <w:rPr>
-                      <w:sz w:val="16"/>
-                    </w:rPr>
-                    <w:t>${v1-34}</w:t>
-                  </w:r>
-                </w:p>
-                <w:p>
-                  <w:pPr>
-                    <w:spacing w:after="0"/>
-                  </w:pPr>
-                  <w:r>
-                    <w:rPr>
-                      <w:sz w:val="16"/>
-                    </w:rPr>
-                    <w:t>${v1-35}</w:t>
-                  </w:r>
-                </w:p>
-                <w:p>
-                  <w:pPr>
-                    <w:spacing w:after="0"/>
-                  </w:pPr>
-                  <w:r>
-                    <w:rPr>
-                      <w:sz w:val="16"/>
-                    </w:rPr>
-                    <w:t>${v1-36}</w:t>
-                  </w:r>
-                </w:p>
-                <w:p>
-                  <w:pPr>
-                    <w:spacing w:after="0"/>
-                  </w:pPr>
-                  <w:r>
-                    <w:rPr>
-                      <w:sz w:val="16"/>
-                    </w:rPr>
-                    <w:t>${v1-37}</w:t>
                   </w:r>
                 </w:p>
               </w:tc>

</xml_diff>